<commit_message>
Implement machine learning model, regenerate all training data
</commit_message>
<xml_diff>
--- a/Questions and Notes/Development log.docx
+++ b/Questions and Notes/Development log.docx
@@ -202,6 +202,52 @@
           <w:lang w:val="en-HK"/>
         </w:rPr>
         <w:t>) Final step to replace white spaces with plus</w:t>
+      </w:r>
+    </w:p>
+    <w:p>
+      <w:pPr>
+        <w:rPr>
+          <w:lang w:val="en-HK"/>
+        </w:rPr>
+      </w:pPr>
+    </w:p>
+    <w:p>
+      <w:pPr>
+        <w:rPr>
+          <w:lang w:val="en-HK"/>
+        </w:rPr>
+      </w:pPr>
+      <w:r>
+        <w:rPr>
+          <w:lang w:val="en-HK"/>
+        </w:rPr>
+        <w:t>27</w:t>
+      </w:r>
+      <w:r>
+        <w:rPr>
+          <w:vertAlign w:val="superscript"/>
+          <w:lang w:val="en-HK"/>
+        </w:rPr>
+        <w:t>th</w:t>
+      </w:r>
+      <w:r>
+        <w:rPr>
+          <w:lang w:val="en-HK"/>
+        </w:rPr>
+        <w:t xml:space="preserve"> April 2019</w:t>
+      </w:r>
+    </w:p>
+    <w:p>
+      <w:pPr>
+        <w:rPr>
+          <w:lang w:val="en-HK"/>
+        </w:rPr>
+      </w:pPr>
+      <w:r>
+        <w:rPr>
+          <w:lang w:val="en-HK"/>
+        </w:rPr>
+        <w:t>Completed the ML code: however, the model is not learning at all -&gt; proposed solution to regenerate better training data</w:t>
       </w:r>
       <w:bookmarkStart w:id="0" w:name="_GoBack"/>
       <w:bookmarkEnd w:id="0"/>
@@ -433,6 +479,7 @@
     <w:lsdException w:name="HTML Sample" w:semiHidden="1" w:unhideWhenUsed="1"/>
     <w:lsdException w:name="HTML Typewriter" w:semiHidden="1" w:unhideWhenUsed="1"/>
     <w:lsdException w:name="HTML Variable" w:semiHidden="1" w:unhideWhenUsed="1"/>
+    <w:lsdException w:name="Normal Table" w:semiHidden="1" w:unhideWhenUsed="1"/>
     <w:lsdException w:name="annotation subject" w:semiHidden="1" w:unhideWhenUsed="1"/>
     <w:lsdException w:name="No List" w:semiHidden="1" w:unhideWhenUsed="1"/>
     <w:lsdException w:name="Outline List 1" w:semiHidden="1" w:unhideWhenUsed="1"/>
@@ -479,8 +526,10 @@
     <w:lsdException w:name="Table Subtle 2" w:semiHidden="1" w:unhideWhenUsed="1"/>
     <w:lsdException w:name="Table Web 1" w:semiHidden="1" w:unhideWhenUsed="1"/>
     <w:lsdException w:name="Table Web 2" w:semiHidden="1" w:unhideWhenUsed="1"/>
+    <w:lsdException w:name="Table Web 3" w:semiHidden="1" w:unhideWhenUsed="1"/>
     <w:lsdException w:name="Balloon Text" w:semiHidden="1" w:unhideWhenUsed="1"/>
     <w:lsdException w:name="Table Grid" w:uiPriority="39"/>
+    <w:lsdException w:name="Table Theme" w:semiHidden="1" w:unhideWhenUsed="1"/>
     <w:lsdException w:name="Placeholder Text" w:semiHidden="1"/>
     <w:lsdException w:name="No Spacing" w:uiPriority="1" w:qFormat="1"/>
     <w:lsdException w:name="Light Shading" w:uiPriority="60"/>

</xml_diff>